<commit_message>
Terminado el esqueleto del interprete
</commit_message>
<xml_diff>
--- a/Gramática modificada en GNF.docx
+++ b/Gramática modificada en GNF.docx
@@ -590,14 +590,14 @@
         <w:rPr>
           <w:sz w:val="24"/>
           <w:szCs w:val="20"/>
-          <w:lang w:val="en-US"/>
+          <w:lang w:val="es-AR"/>
         </w:rPr>
       </w:pPr>
       <w:r>
         <w:rPr>
           <w:sz w:val="24"/>
           <w:szCs w:val="20"/>
-          <w:lang w:val="en-US"/>
+          <w:lang w:val="es-AR"/>
         </w:rPr>
         <w:t>&lt;</w:t>
       </w:r>
@@ -607,7 +607,7 @@
         <w:rPr>
           <w:sz w:val="24"/>
           <w:szCs w:val="20"/>
-          <w:lang w:val="en-US"/>
+          <w:lang w:val="es-AR"/>
         </w:rPr>
         <w:t>explistaoid</w:t>
       </w:r>
@@ -617,7 +617,7 @@
         <w:rPr>
           <w:sz w:val="24"/>
           <w:szCs w:val="20"/>
-          <w:lang w:val="en-US"/>
+          <w:lang w:val="es-AR"/>
         </w:rPr>
         <w:t>&gt;::= &lt;</w:t>
       </w:r>
@@ -626,7 +626,7 @@
         <w:rPr>
           <w:sz w:val="24"/>
           <w:szCs w:val="20"/>
-          <w:lang w:val="en-US"/>
+          <w:lang w:val="es-AR"/>
         </w:rPr>
         <w:t>explista</w:t>
       </w:r>
@@ -635,69 +635,106 @@
         <w:rPr>
           <w:sz w:val="24"/>
           <w:szCs w:val="20"/>
-          <w:lang w:val="en-US"/>
+          <w:lang w:val="es-AR"/>
         </w:rPr>
         <w:t>&gt; | “id”</w:t>
       </w:r>
+      <w:r>
+        <w:rPr>
+          <w:sz w:val="24"/>
+          <w:szCs w:val="20"/>
+          <w:lang w:val="es-AR"/>
+        </w:rPr>
+        <w:t xml:space="preserve"> </w:t>
+      </w:r>
+      <w:r>
+        <w:rPr>
+          <w:color w:val="00B050"/>
+          <w:sz w:val="24"/>
+          <w:szCs w:val="20"/>
+          <w:lang w:val="es-AR"/>
+        </w:rPr>
+        <w:t>C</w:t>
+      </w:r>
+      <w:r>
+        <w:rPr>
+          <w:color w:val="00B050"/>
+          <w:sz w:val="24"/>
+          <w:szCs w:val="20"/>
+          <w:lang w:val="es-AR"/>
+        </w:rPr>
+        <w:t xml:space="preserve">asi </w:t>
+      </w:r>
+      <w:r>
+        <w:rPr>
+          <w:color w:val="00B050"/>
+          <w:sz w:val="24"/>
+          <w:szCs w:val="20"/>
+          <w:lang w:val="es-AR"/>
+        </w:rPr>
+        <w:t>Listo</w:t>
+      </w:r>
+      <w:r>
+        <w:rPr>
+          <w:color w:val="00B050"/>
+          <w:sz w:val="24"/>
+          <w:szCs w:val="20"/>
+          <w:lang w:val="es-AR"/>
+        </w:rPr>
+        <w:t xml:space="preserve"> – Falta </w:t>
+      </w:r>
+      <w:proofErr w:type="spellStart"/>
+      <w:r>
+        <w:rPr>
+          <w:color w:val="00B050"/>
+          <w:sz w:val="24"/>
+          <w:szCs w:val="20"/>
+          <w:lang w:val="es-AR"/>
+        </w:rPr>
+        <w:t>ObtenerValor</w:t>
+      </w:r>
+      <w:proofErr w:type="spellEnd"/>
     </w:p>
     <w:p>
       <w:pPr>
         <w:rPr>
           <w:sz w:val="24"/>
           <w:szCs w:val="20"/>
-          <w:lang w:val="en-US"/>
+          <w:lang w:val="es-AR"/>
         </w:rPr>
       </w:pPr>
       <w:r>
         <w:rPr>
           <w:sz w:val="24"/>
           <w:szCs w:val="20"/>
-          <w:lang w:val="en-US"/>
+          <w:lang w:val="es-AR"/>
         </w:rPr>
         <w:t>&lt;</w:t>
       </w:r>
-      <w:proofErr w:type="spellStart"/>
-      <w:r>
-        <w:rPr>
-          <w:sz w:val="24"/>
-          <w:szCs w:val="20"/>
-          <w:lang w:val="en-US"/>
+      <w:proofErr w:type="gramStart"/>
+      <w:r>
+        <w:rPr>
+          <w:sz w:val="24"/>
+          <w:szCs w:val="20"/>
+          <w:lang w:val="es-AR"/>
         </w:rPr>
         <w:t>lista</w:t>
       </w:r>
-      <w:proofErr w:type="spellEnd"/>
-      <w:r>
-        <w:rPr>
-          <w:sz w:val="24"/>
-          <w:szCs w:val="20"/>
-          <w:lang w:val="en-US"/>
-        </w:rPr>
-        <w:t>&gt;</w:t>
-      </w:r>
-      <w:proofErr w:type="gramStart"/>
-      <w:r>
-        <w:rPr>
-          <w:sz w:val="24"/>
-          <w:szCs w:val="20"/>
-          <w:lang w:val="en-US"/>
-        </w:rPr>
-        <w:t>::=</w:t>
-      </w:r>
       <w:proofErr w:type="gramEnd"/>
       <w:r>
         <w:rPr>
           <w:sz w:val="24"/>
           <w:szCs w:val="20"/>
-          <w:lang w:val="en-US"/>
-        </w:rPr>
-        <w:t xml:space="preserve"> ”[“&lt;</w:t>
-      </w:r>
-      <w:proofErr w:type="spellStart"/>
-      <w:r>
-        <w:rPr>
-          <w:sz w:val="24"/>
-          <w:szCs w:val="20"/>
-          <w:lang w:val="en-US"/>
+          <w:lang w:val="es-AR"/>
+        </w:rPr>
+        <w:t>&gt;::= ”[“&lt;</w:t>
+      </w:r>
+      <w:proofErr w:type="spellStart"/>
+      <w:r>
+        <w:rPr>
+          <w:sz w:val="24"/>
+          <w:szCs w:val="20"/>
+          <w:lang w:val="es-AR"/>
         </w:rPr>
         <w:t>listanum</w:t>
       </w:r>
@@ -706,7 +743,7 @@
         <w:rPr>
           <w:sz w:val="24"/>
           <w:szCs w:val="20"/>
-          <w:lang w:val="en-US"/>
+          <w:lang w:val="es-AR"/>
         </w:rPr>
         <w:t>&gt;”]”</w:t>
       </w:r>
@@ -714,9 +751,18 @@
         <w:rPr>
           <w:sz w:val="24"/>
           <w:szCs w:val="20"/>
-          <w:lang w:val="en-US"/>
+          <w:lang w:val="es-AR"/>
         </w:rPr>
         <w:t xml:space="preserve"> </w:t>
+      </w:r>
+      <w:r>
+        <w:rPr>
+          <w:color w:val="00B050"/>
+          <w:sz w:val="24"/>
+          <w:szCs w:val="20"/>
+          <w:lang w:val="es-AR"/>
+        </w:rPr>
+        <w:t>Listo</w:t>
       </w:r>
     </w:p>
     <w:p>
@@ -724,52 +770,79 @@
         <w:rPr>
           <w:sz w:val="24"/>
           <w:szCs w:val="20"/>
-          <w:lang w:val="en-US"/>
+          <w:lang w:val="es-AR"/>
         </w:rPr>
       </w:pPr>
       <w:r>
         <w:rPr>
           <w:sz w:val="24"/>
           <w:szCs w:val="20"/>
-          <w:lang w:val="en-US"/>
+          <w:lang w:val="es-AR"/>
         </w:rPr>
         <w:t>&lt;</w:t>
       </w:r>
       <w:proofErr w:type="spellStart"/>
-      <w:r>
-        <w:rPr>
-          <w:sz w:val="24"/>
-          <w:szCs w:val="20"/>
-          <w:lang w:val="en-US"/>
+      <w:proofErr w:type="gramStart"/>
+      <w:r>
+        <w:rPr>
+          <w:sz w:val="24"/>
+          <w:szCs w:val="20"/>
+          <w:lang w:val="es-AR"/>
         </w:rPr>
         <w:t>listanum</w:t>
       </w:r>
       <w:proofErr w:type="spellEnd"/>
-      <w:r>
-        <w:rPr>
-          <w:sz w:val="24"/>
-          <w:szCs w:val="20"/>
-          <w:lang w:val="en-US"/>
-        </w:rPr>
-        <w:t>&gt;</w:t>
-      </w:r>
-      <w:proofErr w:type="gramStart"/>
-      <w:r>
-        <w:rPr>
-          <w:sz w:val="24"/>
-          <w:szCs w:val="20"/>
-          <w:lang w:val="en-US"/>
-        </w:rPr>
-        <w:t>::=</w:t>
-      </w:r>
       <w:proofErr w:type="gramEnd"/>
       <w:r>
         <w:rPr>
           <w:sz w:val="24"/>
           <w:szCs w:val="20"/>
-          <w:lang w:val="en-US"/>
-        </w:rPr>
-        <w:t xml:space="preserve"> ”consent”&lt;listanum2&gt;</w:t>
+          <w:lang w:val="es-AR"/>
+        </w:rPr>
+        <w:t>&gt;::= ”</w:t>
+      </w:r>
+      <w:proofErr w:type="spellStart"/>
+      <w:r>
+        <w:rPr>
+          <w:sz w:val="24"/>
+          <w:szCs w:val="20"/>
+          <w:lang w:val="es-AR"/>
+        </w:rPr>
+        <w:t>consent</w:t>
+      </w:r>
+      <w:proofErr w:type="spellEnd"/>
+      <w:r>
+        <w:rPr>
+          <w:sz w:val="24"/>
+          <w:szCs w:val="20"/>
+          <w:lang w:val="es-AR"/>
+        </w:rPr>
+        <w:t>”&lt;listanum2&gt;</w:t>
+      </w:r>
+      <w:r>
+        <w:rPr>
+          <w:sz w:val="24"/>
+          <w:szCs w:val="20"/>
+          <w:lang w:val="es-AR"/>
+        </w:rPr>
+        <w:t xml:space="preserve"> </w:t>
+      </w:r>
+      <w:r>
+        <w:rPr>
+          <w:sz w:val="24"/>
+          <w:szCs w:val="20"/>
+          <w:lang w:val="es-AR"/>
+        </w:rPr>
+        <w:t xml:space="preserve"> </w:t>
+      </w:r>
+      <w:r>
+        <w:rPr>
+          <w:color w:val="00B050"/>
+          <w:sz w:val="24"/>
+          <w:szCs w:val="20"/>
+          <w:lang w:val="es-AR"/>
+        </w:rPr>
+        <w:t>Listo</w:t>
       </w:r>
     </w:p>
     <w:p>
@@ -832,6 +905,23 @@
         </w:rPr>
         <w:t>ε</w:t>
       </w:r>
+      <w:r>
+        <w:rPr>
+          <w:sz w:val="24"/>
+          <w:szCs w:val="20"/>
+          <w:lang w:val="es-UY"/>
+        </w:rPr>
+        <w:t xml:space="preserve"> </w:t>
+      </w:r>
+      <w:r>
+        <w:rPr>
+          <w:color w:val="00B050"/>
+          <w:sz w:val="24"/>
+          <w:szCs w:val="20"/>
+          <w:lang w:val="es-AR"/>
+        </w:rPr>
+        <w:t>Listo</w:t>
+      </w:r>
     </w:p>
     <w:p>
       <w:pPr>
@@ -1053,34 +1143,32 @@
         <w:rPr>
           <w:sz w:val="24"/>
           <w:szCs w:val="20"/>
-          <w:lang w:val="en-US"/>
+          <w:lang w:val="es-AR"/>
         </w:rPr>
       </w:pPr>
       <w:r>
         <w:rPr>
           <w:sz w:val="24"/>
           <w:szCs w:val="20"/>
-          <w:lang w:val="en-US"/>
+          <w:lang w:val="es-AR"/>
         </w:rPr>
         <w:t>&lt;</w:t>
       </w:r>
-      <w:proofErr w:type="spellStart"/>
       <w:proofErr w:type="gramStart"/>
       <w:r>
         <w:rPr>
           <w:sz w:val="24"/>
           <w:szCs w:val="20"/>
-          <w:lang w:val="en-US"/>
+          <w:lang w:val="es-AR"/>
         </w:rPr>
         <w:t>lectura</w:t>
       </w:r>
-      <w:proofErr w:type="spellEnd"/>
       <w:proofErr w:type="gramEnd"/>
       <w:r>
         <w:rPr>
           <w:sz w:val="24"/>
           <w:szCs w:val="20"/>
-          <w:lang w:val="en-US"/>
+          <w:lang w:val="es-AR"/>
         </w:rPr>
         <w:t>&gt;::= &lt;</w:t>
       </w:r>
@@ -1089,7 +1177,7 @@
         <w:rPr>
           <w:sz w:val="24"/>
           <w:szCs w:val="20"/>
-          <w:lang w:val="en-US"/>
+          <w:lang w:val="es-AR"/>
         </w:rPr>
         <w:t>leerE</w:t>
       </w:r>
@@ -1098,7 +1186,7 @@
         <w:rPr>
           <w:sz w:val="24"/>
           <w:szCs w:val="20"/>
-          <w:lang w:val="en-US"/>
+          <w:lang w:val="es-AR"/>
         </w:rPr>
         <w:t>&gt;|&lt;</w:t>
       </w:r>
@@ -1107,7 +1195,7 @@
         <w:rPr>
           <w:sz w:val="24"/>
           <w:szCs w:val="20"/>
-          <w:lang w:val="en-US"/>
+          <w:lang w:val="es-AR"/>
         </w:rPr>
         <w:t>leerL</w:t>
       </w:r>
@@ -1116,9 +1204,26 @@
         <w:rPr>
           <w:sz w:val="24"/>
           <w:szCs w:val="20"/>
-          <w:lang w:val="en-US"/>
+          <w:lang w:val="es-AR"/>
         </w:rPr>
         <w:t>&gt;</w:t>
+      </w:r>
+      <w:r>
+        <w:rPr>
+          <w:sz w:val="24"/>
+          <w:szCs w:val="20"/>
+          <w:lang w:val="es-AR"/>
+        </w:rPr>
+        <w:t xml:space="preserve"> </w:t>
+      </w:r>
+      <w:r>
+        <w:rPr>
+          <w:color w:val="00B050"/>
+          <w:sz w:val="24"/>
+          <w:szCs w:val="20"/>
+          <w:lang w:val="es-AR"/>
+        </w:rPr>
+        <w:t>Listo</w:t>
       </w:r>
     </w:p>
     <w:p>
@@ -1169,6 +1274,15 @@
         </w:rPr>
         <w:t>” “(“ “cadena” “,” “id” “)”</w:t>
       </w:r>
+      <w:r>
+        <w:rPr>
+          <w:color w:val="00B050"/>
+          <w:sz w:val="24"/>
+          <w:szCs w:val="20"/>
+          <w:lang w:val="es-AR"/>
+        </w:rPr>
+        <w:t>Listo</w:t>
+      </w:r>
     </w:p>
     <w:p>
       <w:pPr>
@@ -1218,6 +1332,15 @@
         </w:rPr>
         <w:t>” “(“ “cadena” “,” “id” “)”</w:t>
       </w:r>
+      <w:r>
+        <w:rPr>
+          <w:color w:val="00B050"/>
+          <w:sz w:val="24"/>
+          <w:szCs w:val="20"/>
+          <w:lang w:val="es-AR"/>
+        </w:rPr>
+        <w:t>Listo</w:t>
+      </w:r>
     </w:p>
     <w:p>
       <w:pPr>
@@ -1256,12 +1379,71 @@
         </w:rPr>
         <w:t>“escribir” “(“ “cadena” “,” &lt;expresión&gt; “)”</w:t>
       </w:r>
+      <w:r>
+        <w:rPr>
+          <w:color w:val="00B050"/>
+          <w:sz w:val="24"/>
+          <w:szCs w:val="20"/>
+          <w:lang w:val="es-AR"/>
+        </w:rPr>
+        <w:t>Casi L</w:t>
+      </w:r>
+      <w:r>
+        <w:rPr>
+          <w:color w:val="00B050"/>
+          <w:sz w:val="24"/>
+          <w:szCs w:val="20"/>
+          <w:lang w:val="es-AR"/>
+        </w:rPr>
+        <w:t>isto</w:t>
+      </w:r>
+      <w:r>
+        <w:rPr>
+          <w:color w:val="00B050"/>
+          <w:sz w:val="24"/>
+          <w:szCs w:val="20"/>
+          <w:lang w:val="es-AR"/>
+        </w:rPr>
+        <w:t xml:space="preserve"> – falta </w:t>
+      </w:r>
+      <w:proofErr w:type="spellStart"/>
+      <w:r>
+        <w:rPr>
+          <w:color w:val="00B050"/>
+          <w:sz w:val="24"/>
+          <w:szCs w:val="20"/>
+          <w:lang w:val="es-AR"/>
+        </w:rPr>
+        <w:t>parseo</w:t>
+      </w:r>
+      <w:proofErr w:type="spellEnd"/>
+      <w:r>
+        <w:rPr>
+          <w:color w:val="00B050"/>
+          <w:sz w:val="24"/>
+          <w:szCs w:val="20"/>
+          <w:lang w:val="es-AR"/>
+        </w:rPr>
+        <w:t xml:space="preserve"> como </w:t>
+      </w:r>
+      <w:proofErr w:type="spellStart"/>
+      <w:r>
+        <w:rPr>
+          <w:color w:val="00B050"/>
+          <w:sz w:val="24"/>
+          <w:szCs w:val="20"/>
+          <w:lang w:val="es-AR"/>
+        </w:rPr>
+        <w:t>str</w:t>
+      </w:r>
+      <w:proofErr w:type="spellEnd"/>
     </w:p>
     <w:p>
       <w:pPr>
         <w:rPr>
           <w:sz w:val="24"/>
           <w:szCs w:val="20"/>
+          <w:lang w:val="es-AR"/>
         </w:rPr>
       </w:pPr>
       <w:r>
@@ -1302,6 +1484,22 @@
           <w:szCs w:val="20"/>
         </w:rPr>
         <w:t>&gt; “entonces”&lt;programa&gt;&lt;condicional1&gt;</w:t>
+      </w:r>
+      <w:r>
+        <w:rPr>
+          <w:sz w:val="24"/>
+          <w:szCs w:val="20"/>
+        </w:rPr>
+        <w:t xml:space="preserve"> </w:t>
+      </w:r>
+      <w:r>
+        <w:rPr>
+          <w:color w:val="00B050"/>
+          <w:sz w:val="24"/>
+          <w:szCs w:val="20"/>
+          <w:lang w:val="es-AR"/>
+        </w:rPr>
+        <w:t>Listo</w:t>
       </w:r>
     </w:p>
     <w:p>
@@ -1317,23 +1515,7 @@
           <w:sz w:val="24"/>
           <w:szCs w:val="20"/>
         </w:rPr>
-        <w:t>&lt;condicional1&gt;</w:t>
-      </w:r>
-      <w:proofErr w:type="gramStart"/>
-      <w:r>
-        <w:rPr>
-          <w:sz w:val="24"/>
-          <w:szCs w:val="20"/>
-        </w:rPr>
-        <w:t>::=</w:t>
-      </w:r>
-      <w:proofErr w:type="gramEnd"/>
-      <w:r>
-        <w:rPr>
-          <w:sz w:val="24"/>
-          <w:szCs w:val="20"/>
-        </w:rPr>
-        <w:t xml:space="preserve"> “fin”</w:t>
+        <w:t>&lt;condicional1&gt;::= “fin”</w:t>
       </w:r>
       <w:r>
         <w:rPr>
@@ -1364,6 +1546,17 @@
         </w:rPr>
         <w:t xml:space="preserve"> </w:t>
       </w:r>
+      <w:r>
+        <w:rPr>
+          <w:color w:val="00B050"/>
+          <w:sz w:val="24"/>
+          <w:szCs w:val="20"/>
+          <w:lang w:val="es-AR"/>
+        </w:rPr>
+        <w:t>Listo</w:t>
+      </w:r>
+      <w:bookmarkStart w:id="0" w:name="_GoBack"/>
+      <w:bookmarkEnd w:id="0"/>
     </w:p>
     <w:p>
       <w:pPr>
@@ -1488,8 +1681,6 @@
         </w:rPr>
         <w:t>oid</w:t>
       </w:r>
-      <w:bookmarkStart w:id="0" w:name="_GoBack"/>
-      <w:bookmarkEnd w:id="0"/>
       <w:proofErr w:type="spellEnd"/>
       <w:r>
         <w:rPr>
@@ -1499,6 +1690,17 @@
         </w:rPr>
         <w:t>&gt; “)”</w:t>
       </w:r>
+      <w:proofErr w:type="spellStart"/>
+      <w:r>
+        <w:rPr>
+          <w:color w:val="00B050"/>
+          <w:sz w:val="24"/>
+          <w:szCs w:val="20"/>
+          <w:lang w:val="en-US"/>
+        </w:rPr>
+        <w:t>Listo</w:t>
+      </w:r>
+      <w:proofErr w:type="spellEnd"/>
     </w:p>
     <w:p>
       <w:pPr>

</xml_diff>

<commit_message>
Continuacion interprete - funciones tResultado
</commit_message>
<xml_diff>
--- a/Gramática modificada en GNF.docx
+++ b/Gramática modificada en GNF.docx
@@ -1515,7 +1515,23 @@
           <w:sz w:val="24"/>
           <w:szCs w:val="20"/>
         </w:rPr>
-        <w:t>&lt;condicional1&gt;::= “fin”</w:t>
+        <w:t>&lt;condicional1&gt;</w:t>
+      </w:r>
+      <w:proofErr w:type="gramStart"/>
+      <w:r>
+        <w:rPr>
+          <w:sz w:val="24"/>
+          <w:szCs w:val="20"/>
+        </w:rPr>
+        <w:t>::=</w:t>
+      </w:r>
+      <w:proofErr w:type="gramEnd"/>
+      <w:r>
+        <w:rPr>
+          <w:sz w:val="24"/>
+          <w:szCs w:val="20"/>
+        </w:rPr>
+        <w:t xml:space="preserve"> “fin”</w:t>
       </w:r>
       <w:r>
         <w:rPr>
@@ -1555,8 +1571,6 @@
         </w:rPr>
         <w:t>Listo</w:t>
       </w:r>
-      <w:bookmarkStart w:id="0" w:name="_GoBack"/>
-      <w:bookmarkEnd w:id="0"/>
     </w:p>
     <w:p>
       <w:pPr>
@@ -1708,6 +1722,7 @@
           <w:color w:val="FF0000"/>
           <w:sz w:val="24"/>
           <w:szCs w:val="20"/>
+          <w:lang w:val="es-AR"/>
         </w:rPr>
       </w:pPr>
       <w:r>
@@ -1715,23 +1730,7 @@
           <w:sz w:val="24"/>
           <w:szCs w:val="20"/>
         </w:rPr>
-        <w:t>&lt;</w:t>
-      </w:r>
-      <w:proofErr w:type="gramStart"/>
-      <w:r>
-        <w:rPr>
-          <w:sz w:val="24"/>
-          <w:szCs w:val="20"/>
-        </w:rPr>
-        <w:t>ciclo</w:t>
-      </w:r>
-      <w:proofErr w:type="gramEnd"/>
-      <w:r>
-        <w:rPr>
-          <w:sz w:val="24"/>
-          <w:szCs w:val="20"/>
-        </w:rPr>
-        <w:t>&gt;::= “mientras”&lt;</w:t>
+        <w:t>&lt;ciclo&gt;::= “mientras”&lt;</w:t>
       </w:r>
       <w:proofErr w:type="spellStart"/>
       <w:r>
@@ -1756,6 +1755,17 @@
         </w:rPr>
         <w:t xml:space="preserve"> </w:t>
       </w:r>
+      <w:r>
+        <w:rPr>
+          <w:color w:val="00B050"/>
+          <w:sz w:val="24"/>
+          <w:szCs w:val="20"/>
+          <w:lang w:val="es-AR"/>
+        </w:rPr>
+        <w:t>Listo</w:t>
+      </w:r>
+      <w:bookmarkStart w:id="0" w:name="_GoBack"/>
+      <w:bookmarkEnd w:id="0"/>
     </w:p>
     <w:p>
       <w:pPr>

</xml_diff>